<commit_message>
Report change to include class
</commit_message>
<xml_diff>
--- a/Assignment 2/Classification/Report.docx
+++ b/Assignment 2/Classification/Report.docx
@@ -54,27 +54,14 @@
       <w:r>
         <w:t xml:space="preserve">Figure </w:t>
       </w:r>
-      <w:r>
-        <w:fldChar w:fldCharType="begin"/>
-      </w:r>
-      <w:r>
-        <w:instrText xml:space="preserve"> SEQ Figure \* ARABIC </w:instrText>
-      </w:r>
-      <w:r>
-        <w:fldChar w:fldCharType="separate"/>
-      </w:r>
-      <w:r>
-        <w:rPr>
-          <w:noProof/>
-        </w:rPr>
-        <w:t>1</w:t>
-      </w:r>
-      <w:r>
-        <w:rPr>
-          <w:noProof/>
-        </w:rPr>
-        <w:fldChar w:fldCharType="end"/>
-      </w:r>
+      <w:fldSimple w:instr=" SEQ Figure \* ARABIC ">
+        <w:r>
+          <w:rPr>
+            <w:noProof/>
+          </w:rPr>
+          <w:t>1</w:t>
+        </w:r>
+      </w:fldSimple>
       <w:r>
         <w:t xml:space="preserve"> : Classification Decision Tree</w:t>
       </w:r>
@@ -105,9 +92,38 @@
       </w:pPr>
       <w:r>
         <w:rPr>
+          <w:b/>
+          <w:bCs/>
+        </w:rPr>
+        <w:lastRenderedPageBreak/>
+        <w:t>Each fold contains information relating to the two classes in the dataset (0,1)</w:t>
+      </w:r>
+      <w:r>
+        <w:rPr>
+          <w:b/>
+          <w:bCs/>
+        </w:rPr>
+        <w:t>, such as their precision, recall, and the F-Score.</w:t>
+      </w:r>
+    </w:p>
+    <w:p>
+      <w:pPr>
+        <w:rPr>
+          <w:b/>
+          <w:bCs/>
+        </w:rPr>
+      </w:pPr>
+    </w:p>
+    <w:p>
+      <w:pPr>
+        <w:rPr>
           <w:noProof/>
         </w:rPr>
-        <w:lastRenderedPageBreak/>
+      </w:pPr>
+      <w:r>
+        <w:rPr>
+          <w:noProof/>
+        </w:rPr>
         <mc:AlternateContent>
           <mc:Choice Requires="wps">
             <w:drawing>
@@ -155,27 +171,14 @@
                             <w:r>
                               <w:t xml:space="preserve">Figure </w:t>
                             </w:r>
-                            <w:r>
-                              <w:fldChar w:fldCharType="begin"/>
-                            </w:r>
-                            <w:r>
-                              <w:instrText xml:space="preserve"> SEQ Figure \* ARABIC </w:instrText>
-                            </w:r>
-                            <w:r>
-                              <w:fldChar w:fldCharType="separate"/>
-                            </w:r>
-                            <w:r>
-                              <w:rPr>
-                                <w:noProof/>
-                              </w:rPr>
-                              <w:t>2</w:t>
-                            </w:r>
-                            <w:r>
-                              <w:rPr>
-                                <w:noProof/>
-                              </w:rPr>
-                              <w:fldChar w:fldCharType="end"/>
-                            </w:r>
+                            <w:fldSimple w:instr=" SEQ Figure \* ARABIC ">
+                              <w:r>
+                                <w:rPr>
+                                  <w:noProof/>
+                                </w:rPr>
+                                <w:t>2</w:t>
+                              </w:r>
+                            </w:fldSimple>
                             <w:r>
                               <w:t xml:space="preserve"> : Tree Created During Fold 1</w:t>
                             </w:r>
@@ -213,27 +216,14 @@
                       <w:r>
                         <w:t xml:space="preserve">Figure </w:t>
                       </w:r>
-                      <w:r>
-                        <w:fldChar w:fldCharType="begin"/>
-                      </w:r>
-                      <w:r>
-                        <w:instrText xml:space="preserve"> SEQ Figure \* ARABIC </w:instrText>
-                      </w:r>
-                      <w:r>
-                        <w:fldChar w:fldCharType="separate"/>
-                      </w:r>
-                      <w:r>
-                        <w:rPr>
-                          <w:noProof/>
-                        </w:rPr>
-                        <w:t>2</w:t>
-                      </w:r>
-                      <w:r>
-                        <w:rPr>
-                          <w:noProof/>
-                        </w:rPr>
-                        <w:fldChar w:fldCharType="end"/>
-                      </w:r>
+                      <w:fldSimple w:instr=" SEQ Figure \* ARABIC ">
+                        <w:r>
+                          <w:rPr>
+                            <w:noProof/>
+                          </w:rPr>
+                          <w:t>2</w:t>
+                        </w:r>
+                      </w:fldSimple>
                       <w:r>
                         <w:t xml:space="preserve"> : Tree Created During Fold 1</w:t>
                       </w:r>
@@ -321,6 +311,22 @@
       </w:r>
     </w:p>
     <w:p>
+      <w:pPr>
+        <w:rPr>
+          <w:b/>
+          <w:bCs/>
+        </w:rPr>
+      </w:pPr>
+      <w:r>
+        <w:rPr>
+          <w:b/>
+          <w:bCs/>
+          <w:noProof/>
+        </w:rPr>
+        <w:t>(1)</w:t>
+      </w:r>
+    </w:p>
+    <w:p>
       <w:r>
         <w:t>Precision:</w:t>
       </w:r>
@@ -352,6 +358,21 @@
     </w:p>
     <w:p/>
     <w:p>
+      <w:pPr>
+        <w:rPr>
+          <w:b/>
+          <w:bCs/>
+        </w:rPr>
+      </w:pPr>
+      <w:r>
+        <w:rPr>
+          <w:b/>
+          <w:bCs/>
+        </w:rPr>
+        <w:t>(0)</w:t>
+      </w:r>
+    </w:p>
+    <w:p>
       <w:r>
         <w:t xml:space="preserve">Precision: </w:t>
       </w:r>
@@ -398,6 +419,21 @@
           <w:bCs/>
         </w:rPr>
         <w:t>Fold 2:</w:t>
+      </w:r>
+    </w:p>
+    <w:p>
+      <w:pPr>
+        <w:rPr>
+          <w:b/>
+          <w:bCs/>
+        </w:rPr>
+      </w:pPr>
+      <w:r>
+        <w:rPr>
+          <w:b/>
+          <w:bCs/>
+        </w:rPr>
+        <w:t>(1)</w:t>
       </w:r>
     </w:p>
     <w:p>
@@ -452,27 +488,14 @@
                             <w:r>
                               <w:t xml:space="preserve">Figure </w:t>
                             </w:r>
-                            <w:r>
-                              <w:fldChar w:fldCharType="begin"/>
-                            </w:r>
-                            <w:r>
-                              <w:instrText xml:space="preserve"> SEQ Figure \* ARABIC </w:instrText>
-                            </w:r>
-                            <w:r>
-                              <w:fldChar w:fldCharType="separate"/>
-                            </w:r>
-                            <w:r>
-                              <w:rPr>
-                                <w:noProof/>
-                              </w:rPr>
-                              <w:t>3</w:t>
-                            </w:r>
-                            <w:r>
-                              <w:rPr>
-                                <w:noProof/>
-                              </w:rPr>
-                              <w:fldChar w:fldCharType="end"/>
-                            </w:r>
+                            <w:fldSimple w:instr=" SEQ Figure \* ARABIC ">
+                              <w:r>
+                                <w:rPr>
+                                  <w:noProof/>
+                                </w:rPr>
+                                <w:t>3</w:t>
+                              </w:r>
+                            </w:fldSimple>
                             <w:r>
                               <w:t xml:space="preserve"> :</w:t>
                             </w:r>
@@ -512,27 +535,14 @@
                       <w:r>
                         <w:t xml:space="preserve">Figure </w:t>
                       </w:r>
-                      <w:r>
-                        <w:fldChar w:fldCharType="begin"/>
-                      </w:r>
-                      <w:r>
-                        <w:instrText xml:space="preserve"> SEQ Figure \* ARABIC </w:instrText>
-                      </w:r>
-                      <w:r>
-                        <w:fldChar w:fldCharType="separate"/>
-                      </w:r>
-                      <w:r>
-                        <w:rPr>
-                          <w:noProof/>
-                        </w:rPr>
-                        <w:t>3</w:t>
-                      </w:r>
-                      <w:r>
-                        <w:rPr>
-                          <w:noProof/>
-                        </w:rPr>
-                        <w:fldChar w:fldCharType="end"/>
-                      </w:r>
+                      <w:fldSimple w:instr=" SEQ Figure \* ARABIC ">
+                        <w:r>
+                          <w:rPr>
+                            <w:noProof/>
+                          </w:rPr>
+                          <w:t>3</w:t>
+                        </w:r>
+                      </w:fldSimple>
                       <w:r>
                         <w:t xml:space="preserve"> :</w:t>
                       </w:r>
@@ -639,6 +649,21 @@
     </w:p>
     <w:p/>
     <w:p>
+      <w:pPr>
+        <w:rPr>
+          <w:b/>
+          <w:bCs/>
+        </w:rPr>
+      </w:pPr>
+      <w:r>
+        <w:rPr>
+          <w:b/>
+          <w:bCs/>
+        </w:rPr>
+        <w:t>(0)</w:t>
+      </w:r>
+    </w:p>
+    <w:p>
       <w:r>
         <w:t>Precision</w:t>
       </w:r>
@@ -683,33 +708,6 @@
     <w:p/>
     <w:p/>
     <w:p/>
-    <w:p/>
-    <w:p/>
-    <w:p/>
-    <w:p>
-      <w:pPr>
-        <w:rPr>
-          <w:b/>
-          <w:bCs/>
-        </w:rPr>
-      </w:pPr>
-    </w:p>
-    <w:p>
-      <w:pPr>
-        <w:rPr>
-          <w:b/>
-          <w:bCs/>
-        </w:rPr>
-      </w:pPr>
-    </w:p>
-    <w:p>
-      <w:pPr>
-        <w:rPr>
-          <w:b/>
-          <w:bCs/>
-        </w:rPr>
-      </w:pPr>
-    </w:p>
     <w:p>
       <w:pPr>
         <w:rPr>
@@ -724,6 +722,21 @@
         </w:rPr>
         <w:lastRenderedPageBreak/>
         <w:t>Fold 3:</w:t>
+      </w:r>
+    </w:p>
+    <w:p>
+      <w:pPr>
+        <w:rPr>
+          <w:b/>
+          <w:bCs/>
+        </w:rPr>
+      </w:pPr>
+      <w:r>
+        <w:rPr>
+          <w:b/>
+          <w:bCs/>
+        </w:rPr>
+        <w:t>(1)</w:t>
       </w:r>
     </w:p>
     <w:p>
@@ -778,27 +791,14 @@
                             <w:r>
                               <w:t xml:space="preserve">Figure </w:t>
                             </w:r>
-                            <w:r>
-                              <w:fldChar w:fldCharType="begin"/>
-                            </w:r>
-                            <w:r>
-                              <w:instrText xml:space="preserve"> SEQ Figure \* ARABIC </w:instrText>
-                            </w:r>
-                            <w:r>
-                              <w:fldChar w:fldCharType="separate"/>
-                            </w:r>
-                            <w:r>
-                              <w:rPr>
-                                <w:noProof/>
-                              </w:rPr>
-                              <w:t>4</w:t>
-                            </w:r>
-                            <w:r>
-                              <w:rPr>
-                                <w:noProof/>
-                              </w:rPr>
-                              <w:fldChar w:fldCharType="end"/>
-                            </w:r>
+                            <w:fldSimple w:instr=" SEQ Figure \* ARABIC ">
+                              <w:r>
+                                <w:rPr>
+                                  <w:noProof/>
+                                </w:rPr>
+                                <w:t>4</w:t>
+                              </w:r>
+                            </w:fldSimple>
                             <w:r>
                               <w:t xml:space="preserve"> : Tree Created During Fold </w:t>
                             </w:r>
@@ -835,27 +835,14 @@
                       <w:r>
                         <w:t xml:space="preserve">Figure </w:t>
                       </w:r>
-                      <w:r>
-                        <w:fldChar w:fldCharType="begin"/>
-                      </w:r>
-                      <w:r>
-                        <w:instrText xml:space="preserve"> SEQ Figure \* ARABIC </w:instrText>
-                      </w:r>
-                      <w:r>
-                        <w:fldChar w:fldCharType="separate"/>
-                      </w:r>
-                      <w:r>
-                        <w:rPr>
-                          <w:noProof/>
-                        </w:rPr>
-                        <w:t>4</w:t>
-                      </w:r>
-                      <w:r>
-                        <w:rPr>
-                          <w:noProof/>
-                        </w:rPr>
-                        <w:fldChar w:fldCharType="end"/>
-                      </w:r>
+                      <w:fldSimple w:instr=" SEQ Figure \* ARABIC ">
+                        <w:r>
+                          <w:rPr>
+                            <w:noProof/>
+                          </w:rPr>
+                          <w:t>4</w:t>
+                        </w:r>
+                      </w:fldSimple>
                       <w:r>
                         <w:t xml:space="preserve"> : Tree Created During Fold </w:t>
                       </w:r>
@@ -971,6 +958,21 @@
     </w:p>
     <w:p/>
     <w:p>
+      <w:pPr>
+        <w:rPr>
+          <w:b/>
+          <w:bCs/>
+        </w:rPr>
+      </w:pPr>
+      <w:r>
+        <w:rPr>
+          <w:b/>
+          <w:bCs/>
+        </w:rPr>
+        <w:t>(0)</w:t>
+      </w:r>
+    </w:p>
+    <w:p>
       <w:r>
         <w:t>Precision</w:t>
       </w:r>
@@ -1029,6 +1031,21 @@
           <w:bCs/>
         </w:rPr>
         <w:t>Fold 4:</w:t>
+      </w:r>
+    </w:p>
+    <w:p>
+      <w:pPr>
+        <w:rPr>
+          <w:b/>
+          <w:bCs/>
+        </w:rPr>
+      </w:pPr>
+      <w:r>
+        <w:rPr>
+          <w:b/>
+          <w:bCs/>
+        </w:rPr>
+        <w:t>(1)</w:t>
       </w:r>
     </w:p>
     <w:p>
@@ -1083,27 +1100,14 @@
                             <w:r>
                               <w:t xml:space="preserve">Figure </w:t>
                             </w:r>
-                            <w:r>
-                              <w:fldChar w:fldCharType="begin"/>
-                            </w:r>
-                            <w:r>
-                              <w:instrText xml:space="preserve"> SEQ Figure \* ARABIC </w:instrText>
-                            </w:r>
-                            <w:r>
-                              <w:fldChar w:fldCharType="separate"/>
-                            </w:r>
-                            <w:r>
-                              <w:rPr>
-                                <w:noProof/>
-                              </w:rPr>
-                              <w:t>5</w:t>
-                            </w:r>
-                            <w:r>
-                              <w:rPr>
-                                <w:noProof/>
-                              </w:rPr>
-                              <w:fldChar w:fldCharType="end"/>
-                            </w:r>
+                            <w:fldSimple w:instr=" SEQ Figure \* ARABIC ">
+                              <w:r>
+                                <w:rPr>
+                                  <w:noProof/>
+                                </w:rPr>
+                                <w:t>5</w:t>
+                              </w:r>
+                            </w:fldSimple>
                             <w:r>
                               <w:t xml:space="preserve"> : Tree Created During Fold </w:t>
                             </w:r>
@@ -1140,27 +1144,14 @@
                       <w:r>
                         <w:t xml:space="preserve">Figure </w:t>
                       </w:r>
-                      <w:r>
-                        <w:fldChar w:fldCharType="begin"/>
-                      </w:r>
-                      <w:r>
-                        <w:instrText xml:space="preserve"> SEQ Figure \* ARABIC </w:instrText>
-                      </w:r>
-                      <w:r>
-                        <w:fldChar w:fldCharType="separate"/>
-                      </w:r>
-                      <w:r>
-                        <w:rPr>
-                          <w:noProof/>
-                        </w:rPr>
-                        <w:t>5</w:t>
-                      </w:r>
-                      <w:r>
-                        <w:rPr>
-                          <w:noProof/>
-                        </w:rPr>
-                        <w:fldChar w:fldCharType="end"/>
-                      </w:r>
+                      <w:fldSimple w:instr=" SEQ Figure \* ARABIC ">
+                        <w:r>
+                          <w:rPr>
+                            <w:noProof/>
+                          </w:rPr>
+                          <w:t>5</w:t>
+                        </w:r>
+                      </w:fldSimple>
                       <w:r>
                         <w:t xml:space="preserve"> : Tree Created During Fold </w:t>
                       </w:r>
@@ -1276,6 +1267,21 @@
     </w:p>
     <w:p/>
     <w:p>
+      <w:pPr>
+        <w:rPr>
+          <w:b/>
+          <w:bCs/>
+        </w:rPr>
+      </w:pPr>
+      <w:r>
+        <w:rPr>
+          <w:b/>
+          <w:bCs/>
+        </w:rPr>
+        <w:t>(0)</w:t>
+      </w:r>
+    </w:p>
+    <w:p>
       <w:r>
         <w:t>Precision</w:t>
       </w:r>
@@ -1321,24 +1327,6 @@
     <w:p/>
     <w:p/>
     <w:p/>
-    <w:p/>
-    <w:p/>
-    <w:p>
-      <w:pPr>
-        <w:rPr>
-          <w:b/>
-          <w:bCs/>
-        </w:rPr>
-      </w:pPr>
-    </w:p>
-    <w:p>
-      <w:pPr>
-        <w:rPr>
-          <w:b/>
-          <w:bCs/>
-        </w:rPr>
-      </w:pPr>
-    </w:p>
     <w:p>
       <w:pPr>
         <w:rPr>
@@ -1361,6 +1349,21 @@
         </w:rPr>
         <w:lastRenderedPageBreak/>
         <w:t>Fold 5:</w:t>
+      </w:r>
+    </w:p>
+    <w:p>
+      <w:pPr>
+        <w:rPr>
+          <w:b/>
+          <w:bCs/>
+        </w:rPr>
+      </w:pPr>
+      <w:r>
+        <w:rPr>
+          <w:b/>
+          <w:bCs/>
+        </w:rPr>
+        <w:t>(1)</w:t>
       </w:r>
     </w:p>
     <w:p>
@@ -1415,27 +1418,14 @@
                             <w:r>
                               <w:t xml:space="preserve">Figure </w:t>
                             </w:r>
-                            <w:r>
-                              <w:fldChar w:fldCharType="begin"/>
-                            </w:r>
-                            <w:r>
-                              <w:instrText xml:space="preserve"> SEQ Figure \* ARABIC </w:instrText>
-                            </w:r>
-                            <w:r>
-                              <w:fldChar w:fldCharType="separate"/>
-                            </w:r>
-                            <w:r>
-                              <w:rPr>
-                                <w:noProof/>
-                              </w:rPr>
-                              <w:t>6</w:t>
-                            </w:r>
-                            <w:r>
-                              <w:rPr>
-                                <w:noProof/>
-                              </w:rPr>
-                              <w:fldChar w:fldCharType="end"/>
-                            </w:r>
+                            <w:fldSimple w:instr=" SEQ Figure \* ARABIC ">
+                              <w:r>
+                                <w:rPr>
+                                  <w:noProof/>
+                                </w:rPr>
+                                <w:t>6</w:t>
+                              </w:r>
+                            </w:fldSimple>
                             <w:r>
                               <w:t xml:space="preserve"> : Tree Created During Fold </w:t>
                             </w:r>
@@ -1472,27 +1462,14 @@
                       <w:r>
                         <w:t xml:space="preserve">Figure </w:t>
                       </w:r>
-                      <w:r>
-                        <w:fldChar w:fldCharType="begin"/>
-                      </w:r>
-                      <w:r>
-                        <w:instrText xml:space="preserve"> SEQ Figure \* ARABIC </w:instrText>
-                      </w:r>
-                      <w:r>
-                        <w:fldChar w:fldCharType="separate"/>
-                      </w:r>
-                      <w:r>
-                        <w:rPr>
-                          <w:noProof/>
-                        </w:rPr>
-                        <w:t>6</w:t>
-                      </w:r>
-                      <w:r>
-                        <w:rPr>
-                          <w:noProof/>
-                        </w:rPr>
-                        <w:fldChar w:fldCharType="end"/>
-                      </w:r>
+                      <w:fldSimple w:instr=" SEQ Figure \* ARABIC ">
+                        <w:r>
+                          <w:rPr>
+                            <w:noProof/>
+                          </w:rPr>
+                          <w:t>6</w:t>
+                        </w:r>
+                      </w:fldSimple>
                       <w:r>
                         <w:t xml:space="preserve"> : Tree Created During Fold </w:t>
                       </w:r>
@@ -1608,6 +1585,21 @@
     </w:p>
     <w:p/>
     <w:p>
+      <w:pPr>
+        <w:rPr>
+          <w:b/>
+          <w:bCs/>
+        </w:rPr>
+      </w:pPr>
+      <w:r>
+        <w:rPr>
+          <w:b/>
+          <w:bCs/>
+        </w:rPr>
+        <w:t>(0)</w:t>
+      </w:r>
+    </w:p>
+    <w:p>
       <w:r>
         <w:t>Precision</w:t>
       </w:r>
@@ -1670,6 +1662,21 @@
           <w:bCs/>
         </w:rPr>
         <w:t xml:space="preserve">Fold 6: </w:t>
+      </w:r>
+    </w:p>
+    <w:p>
+      <w:pPr>
+        <w:rPr>
+          <w:b/>
+          <w:bCs/>
+        </w:rPr>
+      </w:pPr>
+      <w:r>
+        <w:rPr>
+          <w:b/>
+          <w:bCs/>
+        </w:rPr>
+        <w:t>(1)</w:t>
       </w:r>
     </w:p>
     <w:p>
@@ -1724,27 +1731,14 @@
                             <w:r>
                               <w:t xml:space="preserve">Figure </w:t>
                             </w:r>
-                            <w:r>
-                              <w:fldChar w:fldCharType="begin"/>
-                            </w:r>
-                            <w:r>
-                              <w:instrText xml:space="preserve"> SEQ Figure \* ARABIC </w:instrText>
-                            </w:r>
-                            <w:r>
-                              <w:fldChar w:fldCharType="separate"/>
-                            </w:r>
-                            <w:r>
-                              <w:rPr>
-                                <w:noProof/>
-                              </w:rPr>
-                              <w:t>7</w:t>
-                            </w:r>
-                            <w:r>
-                              <w:rPr>
-                                <w:noProof/>
-                              </w:rPr>
-                              <w:fldChar w:fldCharType="end"/>
-                            </w:r>
+                            <w:fldSimple w:instr=" SEQ Figure \* ARABIC ">
+                              <w:r>
+                                <w:rPr>
+                                  <w:noProof/>
+                                </w:rPr>
+                                <w:t>7</w:t>
+                              </w:r>
+                            </w:fldSimple>
                             <w:r>
                               <w:t xml:space="preserve"> : Tree Created During Fold </w:t>
                             </w:r>
@@ -1781,27 +1775,14 @@
                       <w:r>
                         <w:t xml:space="preserve">Figure </w:t>
                       </w:r>
-                      <w:r>
-                        <w:fldChar w:fldCharType="begin"/>
-                      </w:r>
-                      <w:r>
-                        <w:instrText xml:space="preserve"> SEQ Figure \* ARABIC </w:instrText>
-                      </w:r>
-                      <w:r>
-                        <w:fldChar w:fldCharType="separate"/>
-                      </w:r>
-                      <w:r>
-                        <w:rPr>
-                          <w:noProof/>
-                        </w:rPr>
-                        <w:t>7</w:t>
-                      </w:r>
-                      <w:r>
-                        <w:rPr>
-                          <w:noProof/>
-                        </w:rPr>
-                        <w:fldChar w:fldCharType="end"/>
-                      </w:r>
+                      <w:fldSimple w:instr=" SEQ Figure \* ARABIC ">
+                        <w:r>
+                          <w:rPr>
+                            <w:noProof/>
+                          </w:rPr>
+                          <w:t>7</w:t>
+                        </w:r>
+                      </w:fldSimple>
                       <w:r>
                         <w:t xml:space="preserve"> : Tree Created During Fold </w:t>
                       </w:r>
@@ -1917,6 +1898,21 @@
     </w:p>
     <w:p/>
     <w:p>
+      <w:pPr>
+        <w:rPr>
+          <w:b/>
+          <w:bCs/>
+        </w:rPr>
+      </w:pPr>
+      <w:r>
+        <w:rPr>
+          <w:b/>
+          <w:bCs/>
+        </w:rPr>
+        <w:t>(0)</w:t>
+      </w:r>
+    </w:p>
+    <w:p>
       <w:r>
         <w:t>Precision</w:t>
       </w:r>
@@ -1962,24 +1958,6 @@
     <w:p/>
     <w:p/>
     <w:p/>
-    <w:p/>
-    <w:p/>
-    <w:p>
-      <w:pPr>
-        <w:rPr>
-          <w:b/>
-          <w:bCs/>
-        </w:rPr>
-      </w:pPr>
-    </w:p>
-    <w:p>
-      <w:pPr>
-        <w:rPr>
-          <w:b/>
-          <w:bCs/>
-        </w:rPr>
-      </w:pPr>
-    </w:p>
     <w:p>
       <w:pPr>
         <w:rPr>
@@ -2002,6 +1980,21 @@
         </w:rPr>
         <w:lastRenderedPageBreak/>
         <w:t>Fold 7:</w:t>
+      </w:r>
+    </w:p>
+    <w:p>
+      <w:pPr>
+        <w:rPr>
+          <w:b/>
+          <w:bCs/>
+        </w:rPr>
+      </w:pPr>
+      <w:r>
+        <w:rPr>
+          <w:b/>
+          <w:bCs/>
+        </w:rPr>
+        <w:t>(1)</w:t>
       </w:r>
     </w:p>
     <w:p>
@@ -2056,27 +2049,14 @@
                             <w:r>
                               <w:t xml:space="preserve">Figure </w:t>
                             </w:r>
-                            <w:r>
-                              <w:fldChar w:fldCharType="begin"/>
-                            </w:r>
-                            <w:r>
-                              <w:instrText xml:space="preserve"> SEQ Figure \* ARABIC </w:instrText>
-                            </w:r>
-                            <w:r>
-                              <w:fldChar w:fldCharType="separate"/>
-                            </w:r>
-                            <w:r>
-                              <w:rPr>
-                                <w:noProof/>
-                              </w:rPr>
-                              <w:t>8</w:t>
-                            </w:r>
-                            <w:r>
-                              <w:rPr>
-                                <w:noProof/>
-                              </w:rPr>
-                              <w:fldChar w:fldCharType="end"/>
-                            </w:r>
+                            <w:fldSimple w:instr=" SEQ Figure \* ARABIC ">
+                              <w:r>
+                                <w:rPr>
+                                  <w:noProof/>
+                                </w:rPr>
+                                <w:t>8</w:t>
+                              </w:r>
+                            </w:fldSimple>
                             <w:r>
                               <w:t xml:space="preserve"> : Tree Created During Fold </w:t>
                             </w:r>
@@ -2113,27 +2093,14 @@
                       <w:r>
                         <w:t xml:space="preserve">Figure </w:t>
                       </w:r>
-                      <w:r>
-                        <w:fldChar w:fldCharType="begin"/>
-                      </w:r>
-                      <w:r>
-                        <w:instrText xml:space="preserve"> SEQ Figure \* ARABIC </w:instrText>
-                      </w:r>
-                      <w:r>
-                        <w:fldChar w:fldCharType="separate"/>
-                      </w:r>
-                      <w:r>
-                        <w:rPr>
-                          <w:noProof/>
-                        </w:rPr>
-                        <w:t>8</w:t>
-                      </w:r>
-                      <w:r>
-                        <w:rPr>
-                          <w:noProof/>
-                        </w:rPr>
-                        <w:fldChar w:fldCharType="end"/>
-                      </w:r>
+                      <w:fldSimple w:instr=" SEQ Figure \* ARABIC ">
+                        <w:r>
+                          <w:rPr>
+                            <w:noProof/>
+                          </w:rPr>
+                          <w:t>8</w:t>
+                        </w:r>
+                      </w:fldSimple>
                       <w:r>
                         <w:t xml:space="preserve"> : Tree Created During Fold </w:t>
                       </w:r>
@@ -2249,6 +2216,21 @@
     </w:p>
     <w:p/>
     <w:p>
+      <w:pPr>
+        <w:rPr>
+          <w:b/>
+          <w:bCs/>
+        </w:rPr>
+      </w:pPr>
+      <w:r>
+        <w:rPr>
+          <w:b/>
+          <w:bCs/>
+        </w:rPr>
+        <w:t>(0)</w:t>
+      </w:r>
+    </w:p>
+    <w:p>
       <w:r>
         <w:t>Precision</w:t>
       </w:r>
@@ -2352,27 +2334,14 @@
                             <w:r>
                               <w:t xml:space="preserve">Figure </w:t>
                             </w:r>
-                            <w:r>
-                              <w:fldChar w:fldCharType="begin"/>
-                            </w:r>
-                            <w:r>
-                              <w:instrText xml:space="preserve"> SEQ Figure \* ARABIC </w:instrText>
-                            </w:r>
-                            <w:r>
-                              <w:fldChar w:fldCharType="separate"/>
-                            </w:r>
-                            <w:r>
-                              <w:rPr>
-                                <w:noProof/>
-                              </w:rPr>
-                              <w:t>9</w:t>
-                            </w:r>
-                            <w:r>
-                              <w:rPr>
-                                <w:noProof/>
-                              </w:rPr>
-                              <w:fldChar w:fldCharType="end"/>
-                            </w:r>
+                            <w:fldSimple w:instr=" SEQ Figure \* ARABIC ">
+                              <w:r>
+                                <w:rPr>
+                                  <w:noProof/>
+                                </w:rPr>
+                                <w:t>9</w:t>
+                              </w:r>
+                            </w:fldSimple>
                             <w:r>
                               <w:t xml:space="preserve"> : Tree Created During Fold </w:t>
                             </w:r>
@@ -2409,27 +2378,14 @@
                       <w:r>
                         <w:t xml:space="preserve">Figure </w:t>
                       </w:r>
-                      <w:r>
-                        <w:fldChar w:fldCharType="begin"/>
-                      </w:r>
-                      <w:r>
-                        <w:instrText xml:space="preserve"> SEQ Figure \* ARABIC </w:instrText>
-                      </w:r>
-                      <w:r>
-                        <w:fldChar w:fldCharType="separate"/>
-                      </w:r>
-                      <w:r>
-                        <w:rPr>
-                          <w:noProof/>
-                        </w:rPr>
-                        <w:t>9</w:t>
-                      </w:r>
-                      <w:r>
-                        <w:rPr>
-                          <w:noProof/>
-                        </w:rPr>
-                        <w:fldChar w:fldCharType="end"/>
-                      </w:r>
+                      <w:fldSimple w:instr=" SEQ Figure \* ARABIC ">
+                        <w:r>
+                          <w:rPr>
+                            <w:noProof/>
+                          </w:rPr>
+                          <w:t>9</w:t>
+                        </w:r>
+                      </w:fldSimple>
                       <w:r>
                         <w:t xml:space="preserve"> : Tree Created During Fold </w:t>
                       </w:r>
@@ -2514,6 +2470,21 @@
       </w:r>
     </w:p>
     <w:p>
+      <w:pPr>
+        <w:rPr>
+          <w:b/>
+          <w:bCs/>
+        </w:rPr>
+      </w:pPr>
+      <w:r>
+        <w:rPr>
+          <w:b/>
+          <w:bCs/>
+        </w:rPr>
+        <w:t>(1)</w:t>
+      </w:r>
+    </w:p>
+    <w:p>
       <w:r>
         <w:t>Precision</w:t>
       </w:r>
@@ -2554,6 +2525,21 @@
     </w:p>
     <w:p/>
     <w:p>
+      <w:pPr>
+        <w:rPr>
+          <w:b/>
+          <w:bCs/>
+        </w:rPr>
+      </w:pPr>
+      <w:r>
+        <w:rPr>
+          <w:b/>
+          <w:bCs/>
+        </w:rPr>
+        <w:t>(0)</w:t>
+      </w:r>
+    </w:p>
+    <w:p>
       <w:r>
         <w:t>Precision</w:t>
       </w:r>
@@ -2597,38 +2583,6 @@
       <w:r>
         <w:t>94.7368%</w:t>
       </w:r>
-    </w:p>
-    <w:p>
-      <w:pPr>
-        <w:rPr>
-          <w:b/>
-          <w:bCs/>
-        </w:rPr>
-      </w:pPr>
-    </w:p>
-    <w:p>
-      <w:pPr>
-        <w:rPr>
-          <w:b/>
-          <w:bCs/>
-        </w:rPr>
-      </w:pPr>
-    </w:p>
-    <w:p>
-      <w:pPr>
-        <w:rPr>
-          <w:b/>
-          <w:bCs/>
-        </w:rPr>
-      </w:pPr>
-    </w:p>
-    <w:p>
-      <w:pPr>
-        <w:rPr>
-          <w:b/>
-          <w:bCs/>
-        </w:rPr>
-      </w:pPr>
     </w:p>
     <w:p>
       <w:pPr>
@@ -2684,6 +2638,21 @@
         </w:rPr>
         <w:lastRenderedPageBreak/>
         <w:t>Fold 9:</w:t>
+      </w:r>
+    </w:p>
+    <w:p>
+      <w:pPr>
+        <w:rPr>
+          <w:b/>
+          <w:bCs/>
+        </w:rPr>
+      </w:pPr>
+      <w:r>
+        <w:rPr>
+          <w:b/>
+          <w:bCs/>
+        </w:rPr>
+        <w:t>(1)</w:t>
       </w:r>
     </w:p>
     <w:p>
@@ -2738,27 +2707,14 @@
                             <w:r>
                               <w:t xml:space="preserve">Figure </w:t>
                             </w:r>
-                            <w:r>
-                              <w:fldChar w:fldCharType="begin"/>
-                            </w:r>
-                            <w:r>
-                              <w:instrText xml:space="preserve"> SEQ Figure \* ARABIC </w:instrText>
-                            </w:r>
-                            <w:r>
-                              <w:fldChar w:fldCharType="separate"/>
-                            </w:r>
-                            <w:r>
-                              <w:rPr>
-                                <w:noProof/>
-                              </w:rPr>
-                              <w:t>10</w:t>
-                            </w:r>
-                            <w:r>
-                              <w:rPr>
-                                <w:noProof/>
-                              </w:rPr>
-                              <w:fldChar w:fldCharType="end"/>
-                            </w:r>
+                            <w:fldSimple w:instr=" SEQ Figure \* ARABIC ">
+                              <w:r>
+                                <w:rPr>
+                                  <w:noProof/>
+                                </w:rPr>
+                                <w:t>10</w:t>
+                              </w:r>
+                            </w:fldSimple>
                             <w:r>
                               <w:t xml:space="preserve"> : Tree Created During Fold </w:t>
                             </w:r>
@@ -2795,27 +2751,14 @@
                       <w:r>
                         <w:t xml:space="preserve">Figure </w:t>
                       </w:r>
-                      <w:r>
-                        <w:fldChar w:fldCharType="begin"/>
-                      </w:r>
-                      <w:r>
-                        <w:instrText xml:space="preserve"> SEQ Figure \* ARABIC </w:instrText>
-                      </w:r>
-                      <w:r>
-                        <w:fldChar w:fldCharType="separate"/>
-                      </w:r>
-                      <w:r>
-                        <w:rPr>
-                          <w:noProof/>
-                        </w:rPr>
-                        <w:t>10</w:t>
-                      </w:r>
-                      <w:r>
-                        <w:rPr>
-                          <w:noProof/>
-                        </w:rPr>
-                        <w:fldChar w:fldCharType="end"/>
-                      </w:r>
+                      <w:fldSimple w:instr=" SEQ Figure \* ARABIC ">
+                        <w:r>
+                          <w:rPr>
+                            <w:noProof/>
+                          </w:rPr>
+                          <w:t>10</w:t>
+                        </w:r>
+                      </w:fldSimple>
                       <w:r>
                         <w:t xml:space="preserve"> : Tree Created During Fold </w:t>
                       </w:r>
@@ -2931,6 +2874,21 @@
     </w:p>
     <w:p/>
     <w:p>
+      <w:pPr>
+        <w:rPr>
+          <w:b/>
+          <w:bCs/>
+        </w:rPr>
+      </w:pPr>
+      <w:r>
+        <w:rPr>
+          <w:b/>
+          <w:bCs/>
+        </w:rPr>
+        <w:t>(0)</w:t>
+      </w:r>
+    </w:p>
+    <w:p>
       <w:r>
         <w:t>Precision</w:t>
       </w:r>
@@ -2989,6 +2947,21 @@
           <w:bCs/>
         </w:rPr>
         <w:t>Fold 10:</w:t>
+      </w:r>
+    </w:p>
+    <w:p>
+      <w:pPr>
+        <w:rPr>
+          <w:b/>
+          <w:bCs/>
+        </w:rPr>
+      </w:pPr>
+      <w:r>
+        <w:rPr>
+          <w:b/>
+          <w:bCs/>
+        </w:rPr>
+        <w:t>(1)</w:t>
       </w:r>
     </w:p>
     <w:p>
@@ -3043,27 +3016,14 @@
                             <w:r>
                               <w:t xml:space="preserve">Figure </w:t>
                             </w:r>
-                            <w:r>
-                              <w:fldChar w:fldCharType="begin"/>
-                            </w:r>
-                            <w:r>
-                              <w:instrText xml:space="preserve"> SEQ Figure \* ARABIC </w:instrText>
-                            </w:r>
-                            <w:r>
-                              <w:fldChar w:fldCharType="separate"/>
-                            </w:r>
-                            <w:r>
-                              <w:rPr>
-                                <w:noProof/>
-                              </w:rPr>
-                              <w:t>11</w:t>
-                            </w:r>
-                            <w:r>
-                              <w:rPr>
-                                <w:noProof/>
-                              </w:rPr>
-                              <w:fldChar w:fldCharType="end"/>
-                            </w:r>
+                            <w:fldSimple w:instr=" SEQ Figure \* ARABIC ">
+                              <w:r>
+                                <w:rPr>
+                                  <w:noProof/>
+                                </w:rPr>
+                                <w:t>11</w:t>
+                              </w:r>
+                            </w:fldSimple>
                             <w:r>
                               <w:t xml:space="preserve"> : Tree Created During Fold </w:t>
                             </w:r>
@@ -3100,27 +3060,14 @@
                       <w:r>
                         <w:t xml:space="preserve">Figure </w:t>
                       </w:r>
-                      <w:r>
-                        <w:fldChar w:fldCharType="begin"/>
-                      </w:r>
-                      <w:r>
-                        <w:instrText xml:space="preserve"> SEQ Figure \* ARABIC </w:instrText>
-                      </w:r>
-                      <w:r>
-                        <w:fldChar w:fldCharType="separate"/>
-                      </w:r>
-                      <w:r>
-                        <w:rPr>
-                          <w:noProof/>
-                        </w:rPr>
-                        <w:t>11</w:t>
-                      </w:r>
-                      <w:r>
-                        <w:rPr>
-                          <w:noProof/>
-                        </w:rPr>
-                        <w:fldChar w:fldCharType="end"/>
-                      </w:r>
+                      <w:fldSimple w:instr=" SEQ Figure \* ARABIC ">
+                        <w:r>
+                          <w:rPr>
+                            <w:noProof/>
+                          </w:rPr>
+                          <w:t>11</w:t>
+                        </w:r>
+                      </w:fldSimple>
                       <w:r>
                         <w:t xml:space="preserve"> : Tree Created During Fold </w:t>
                       </w:r>
@@ -3235,6 +3182,21 @@
       </w:r>
     </w:p>
     <w:p/>
+    <w:p>
+      <w:pPr>
+        <w:rPr>
+          <w:b/>
+          <w:bCs/>
+        </w:rPr>
+      </w:pPr>
+      <w:r>
+        <w:rPr>
+          <w:b/>
+          <w:bCs/>
+        </w:rPr>
+        <w:t>(0)</w:t>
+      </w:r>
+    </w:p>
     <w:p>
       <w:r>
         <w:t>Precision</w:t>
@@ -3736,6 +3698,17 @@
       <w:szCs w:val="18"/>
     </w:rPr>
   </w:style>
+  <w:style w:type="paragraph" w:styleId="ListParagraph">
+    <w:name w:val="List Paragraph"/>
+    <w:basedOn w:val="Normal"/>
+    <w:uiPriority w:val="34"/>
+    <w:qFormat/>
+    <w:rsid w:val="00227959"/>
+    <w:pPr>
+      <w:ind w:left="720"/>
+      <w:contextualSpacing/>
+    </w:pPr>
+  </w:style>
 </w:styles>
 </file>
 

</xml_diff>